<commit_message>
add how to use git doc
</commit_message>
<xml_diff>
--- a/Git_GIthub_note.docx
+++ b/Git_GIthub_note.docx
@@ -1,6 +1,6 @@
 
 <file path=word/document.xml><?xml version="1.0" encoding="utf-8"?>
-<w:document xmlns:wpc="http://schemas.microsoft.com/office/word/2010/wordprocessingCanvas" xmlns:cx="http://schemas.microsoft.com/office/drawing/2014/chartex" xmlns:cx1="http://schemas.microsoft.com/office/drawing/2015/9/8/chartex" xmlns:cx2="http://schemas.microsoft.com/office/drawing/2015/10/21/chartex" xmlns:cx3="http://schemas.microsoft.com/office/drawing/2016/5/9/chartex" xmlns:cx4="http://schemas.microsoft.com/office/drawing/2016/5/10/chartex" xmlns:cx5="http://schemas.microsoft.com/office/drawing/2016/5/11/chartex" xmlns:cx6="http://schemas.microsoft.com/office/drawing/2016/5/12/chartex" xmlns:cx7="http://schemas.microsoft.com/office/drawing/2016/5/13/chartex" xmlns:cx8="http://schemas.microsoft.com/office/drawing/2016/5/14/chartex" xmlns:mc="http://schemas.openxmlformats.org/markup-compatibility/2006" xmlns:aink="http://schemas.microsoft.com/office/drawing/2016/ink" xmlns:am3d="http://schemas.microsoft.com/office/drawing/2017/model3d" xmlns:o="urn:schemas-microsoft-com:office:office" xmlns:oel="http://schemas.microsoft.com/office/2019/extlst" xmlns:r="http://schemas.openxmlformats.org/officeDocument/2006/relationships" xmlns:m="http://schemas.openxmlformats.org/officeDocument/2006/math" xmlns:v="urn:schemas-microsoft-com:vml" xmlns:wp14="http://schemas.microsoft.com/office/word/2010/wordprocessingDrawing" xmlns:wp="http://schemas.openxmlformats.org/drawingml/2006/wordprocessingDrawing" xmlns:w10="urn:schemas-microsoft-com:office:word" xmlns:w="http://schemas.openxmlformats.org/wordprocessingml/2006/main" xmlns:w14="http://schemas.microsoft.com/office/word/2010/wordml" xmlns:w15="http://schemas.microsoft.com/office/word/2012/wordml" xmlns:w16cex="http://schemas.microsoft.com/office/word/2018/wordml/cex" xmlns:w16cid="http://schemas.microsoft.com/office/word/2016/wordml/cid" xmlns:w16="http://schemas.microsoft.com/office/word/2018/wordml" xmlns:w16du="http://schemas.microsoft.com/office/word/2023/wordml/word16du" xmlns:w16sdtdh="http://schemas.microsoft.com/office/word/2020/wordml/sdtdatahash" xmlns:w16se="http://schemas.microsoft.com/office/word/2015/wordml/symex" xmlns:wpg="http://schemas.microsoft.com/office/word/2010/wordprocessingGroup" xmlns:wpi="http://schemas.microsoft.com/office/word/2010/wordprocessingInk" xmlns:wne="http://schemas.microsoft.com/office/word/2006/wordml" xmlns:wps="http://schemas.microsoft.com/office/word/2010/wordprocessingShape" mc:Ignorable="w14 w15 w16se w16cid w16 w16cex w16sdtdh wp14">
+<w:document xmlns:wpc="http://schemas.microsoft.com/office/word/2010/wordprocessingCanvas" xmlns:cx="http://schemas.microsoft.com/office/drawing/2014/chartex" xmlns:cx1="http://schemas.microsoft.com/office/drawing/2015/9/8/chartex" xmlns:cx2="http://schemas.microsoft.com/office/drawing/2015/10/21/chartex" xmlns:cx3="http://schemas.microsoft.com/office/drawing/2016/5/9/chartex" xmlns:cx4="http://schemas.microsoft.com/office/drawing/2016/5/10/chartex" xmlns:cx5="http://schemas.microsoft.com/office/drawing/2016/5/11/chartex" xmlns:cx6="http://schemas.microsoft.com/office/drawing/2016/5/12/chartex" xmlns:cx7="http://schemas.microsoft.com/office/drawing/2016/5/13/chartex" xmlns:cx8="http://schemas.microsoft.com/office/drawing/2016/5/14/chartex" xmlns:mc="http://schemas.openxmlformats.org/markup-compatibility/2006" xmlns:aink="http://schemas.microsoft.com/office/drawing/2016/ink" xmlns:am3d="http://schemas.microsoft.com/office/drawing/2017/model3d" xmlns:o="urn:schemas-microsoft-com:office:office" xmlns:oel="http://schemas.microsoft.com/office/2019/extlst" xmlns:r="http://schemas.openxmlformats.org/officeDocument/2006/relationships" xmlns:m="http://schemas.openxmlformats.org/officeDocument/2006/math" xmlns:v="urn:schemas-microsoft-com:vml" xmlns:wp14="http://schemas.microsoft.com/office/word/2010/wordprocessingDrawing" xmlns:wp="http://schemas.openxmlformats.org/drawingml/2006/wordprocessingDrawing" xmlns:w10="urn:schemas-microsoft-com:office:word" xmlns:w="http://schemas.openxmlformats.org/wordprocessingml/2006/main" xmlns:w14="http://schemas.microsoft.com/office/word/2010/wordml" xmlns:w15="http://schemas.microsoft.com/office/word/2012/wordml" xmlns:w16cex="http://schemas.microsoft.com/office/word/2018/wordml/cex" xmlns:w16cid="http://schemas.microsoft.com/office/word/2016/wordml/cid" xmlns:w16="http://schemas.microsoft.com/office/word/2018/wordml" xmlns:w16sdtdh="http://schemas.microsoft.com/office/word/2020/wordml/sdtdatahash" xmlns:w16se="http://schemas.microsoft.com/office/word/2015/wordml/symex" xmlns:wpg="http://schemas.microsoft.com/office/word/2010/wordprocessingGroup" xmlns:wpi="http://schemas.microsoft.com/office/word/2010/wordprocessingInk" xmlns:wne="http://schemas.microsoft.com/office/word/2006/wordml" xmlns:wps="http://schemas.microsoft.com/office/word/2010/wordprocessingShape" mc:Ignorable="w14 w15 w16se w16cid w16 w16cex w16sdtdh wp14">
   <w:body>
     <w:p>
       <w:pPr>
@@ -75,9 +75,6 @@
       <w:pPr>
         <w:pStyle w:val="a3"/>
         <w:ind w:left="360" w:firstLineChars="0" w:firstLine="0"/>
-        <w:rPr>
-          <w:rFonts w:hint="eastAsia"/>
-        </w:rPr>
       </w:pPr>
       <w:r>
         <w:t>https://blog.csdn.net/weixin_43850980/article/details/122344686</w:t>
@@ -103,9 +100,6 @@
       <w:pPr>
         <w:pStyle w:val="a3"/>
         <w:ind w:left="360" w:firstLineChars="0" w:firstLine="0"/>
-        <w:rPr>
-          <w:rFonts w:hint="eastAsia"/>
-        </w:rPr>
       </w:pPr>
       <w:r>
         <w:t>https://blog.csdn.net/qq_46307070/article/details/125131408</w:t>
@@ -148,14 +142,203 @@
       <w:pPr>
         <w:pStyle w:val="a3"/>
         <w:ind w:left="360" w:firstLineChars="0" w:firstLine="0"/>
+      </w:pPr>
+      <w:hyperlink r:id="rId7" w:history="1">
+        <w:r>
+          <w:rPr>
+            <w:rStyle w:val="a4"/>
+          </w:rPr>
+          <w:t>https://www.cnblogs.com/schaepher/p/5561193.html</w:t>
+        </w:r>
+      </w:hyperlink>
+    </w:p>
+    <w:p>
+      <w:pPr>
+        <w:pStyle w:val="a3"/>
+        <w:ind w:left="360" w:firstLineChars="0" w:firstLine="0"/>
+      </w:pPr>
+    </w:p>
+    <w:p>
+      <w:pPr>
+        <w:pStyle w:val="a3"/>
+        <w:ind w:left="360" w:firstLineChars="0" w:firstLine="0"/>
         <w:rPr>
           <w:rFonts w:hint="eastAsia"/>
         </w:rPr>
       </w:pPr>
-      <w:r>
-        <w:t>https://www.cnblogs.com/schaepher/p/5561193.html</w:t>
-      </w:r>
-    </w:p>
+      <w:hyperlink r:id="rId8" w:history="1">
+        <w:r>
+          <w:rPr>
+            <w:rStyle w:val="a4"/>
+          </w:rPr>
+          <w:t>git暂存区和本地库的区别是什么意思 - 学新通 (swvq.com)</w:t>
+        </w:r>
+      </w:hyperlink>
+    </w:p>
+    <w:p/>
+    <w:p>
+      <w:r>
+        <w:rPr>
+          <w:rStyle w:val="aa"/>
+          <w:rFonts w:ascii="Arial" w:hAnsi="Arial" w:cs="Arial" w:hint="eastAsia"/>
+          <w:color w:val="4D4D4D"/>
+          <w:shd w:val="clear" w:color="auto" w:fill="FFFFFF"/>
+        </w:rPr>
+        <w:t>g</w:t>
+      </w:r>
+      <w:r>
+        <w:rPr>
+          <w:rStyle w:val="aa"/>
+          <w:rFonts w:ascii="Arial" w:hAnsi="Arial" w:cs="Arial"/>
+          <w:color w:val="4D4D4D"/>
+          <w:shd w:val="clear" w:color="auto" w:fill="FFFFFF"/>
+        </w:rPr>
+        <w:t>it clone</w:t>
+      </w:r>
+      <w:r>
+        <w:rPr>
+          <w:rStyle w:val="aa"/>
+          <w:rFonts w:ascii="Arial" w:hAnsi="Arial" w:cs="Arial"/>
+          <w:color w:val="4D4D4D"/>
+          <w:shd w:val="clear" w:color="auto" w:fill="FFFFFF"/>
+        </w:rPr>
+        <w:t>之前，</w:t>
+      </w:r>
+      <w:r>
+        <w:rPr>
+          <w:rFonts w:hint="eastAsia"/>
+        </w:rPr>
+        <w:t>需</w:t>
+      </w:r>
+      <w:r>
+        <w:rPr>
+          <w:rStyle w:val="aa"/>
+          <w:rFonts w:ascii="Arial" w:hAnsi="Arial" w:cs="Arial"/>
+          <w:color w:val="4D4D4D"/>
+          <w:shd w:val="clear" w:color="auto" w:fill="FFFFFF"/>
+        </w:rPr>
+        <w:t>要在本地生成</w:t>
+      </w:r>
+      <w:proofErr w:type="spellStart"/>
+      <w:r>
+        <w:rPr>
+          <w:rStyle w:val="aa"/>
+          <w:rFonts w:ascii="Arial" w:hAnsi="Arial" w:cs="Arial"/>
+          <w:color w:val="4D4D4D"/>
+          <w:shd w:val="clear" w:color="auto" w:fill="FFFFFF"/>
+        </w:rPr>
+        <w:t>ssh</w:t>
+      </w:r>
+      <w:proofErr w:type="spellEnd"/>
+      <w:r>
+        <w:rPr>
+          <w:rStyle w:val="aa"/>
+          <w:rFonts w:ascii="Arial" w:hAnsi="Arial" w:cs="Arial"/>
+          <w:color w:val="4D4D4D"/>
+          <w:shd w:val="clear" w:color="auto" w:fill="FFFFFF"/>
+        </w:rPr>
+        <w:t>密钥，然后将公</w:t>
+      </w:r>
+      <w:proofErr w:type="gramStart"/>
+      <w:r>
+        <w:rPr>
+          <w:rStyle w:val="aa"/>
+          <w:rFonts w:ascii="Arial" w:hAnsi="Arial" w:cs="Arial"/>
+          <w:color w:val="4D4D4D"/>
+          <w:shd w:val="clear" w:color="auto" w:fill="FFFFFF"/>
+        </w:rPr>
+        <w:t>钥</w:t>
+      </w:r>
+      <w:proofErr w:type="gramEnd"/>
+      <w:r>
+        <w:rPr>
+          <w:rStyle w:val="aa"/>
+          <w:rFonts w:ascii="Arial" w:hAnsi="Arial" w:cs="Arial"/>
+          <w:color w:val="4D4D4D"/>
+          <w:shd w:val="clear" w:color="auto" w:fill="FFFFFF"/>
+        </w:rPr>
+        <w:t>上传到</w:t>
+      </w:r>
+      <w:r>
+        <w:rPr>
+          <w:rStyle w:val="aa"/>
+          <w:rFonts w:ascii="Arial" w:hAnsi="Arial" w:cs="Arial"/>
+          <w:color w:val="4D4D4D"/>
+          <w:shd w:val="clear" w:color="auto" w:fill="FFFFFF"/>
+        </w:rPr>
+        <w:t>GitHub</w:t>
+      </w:r>
+      <w:r>
+        <w:rPr>
+          <w:rStyle w:val="aa"/>
+          <w:rFonts w:ascii="Arial" w:hAnsi="Arial" w:cs="Arial"/>
+          <w:color w:val="4D4D4D"/>
+          <w:shd w:val="clear" w:color="auto" w:fill="FFFFFF"/>
+        </w:rPr>
+        <w:t>中</w:t>
+      </w:r>
+      <w:r>
+        <w:rPr>
+          <w:rStyle w:val="aa"/>
+          <w:rFonts w:ascii="Arial" w:hAnsi="Arial" w:cs="Arial"/>
+          <w:color w:val="4D4D4D"/>
+          <w:shd w:val="clear" w:color="auto" w:fill="FFFFFF"/>
+        </w:rPr>
+        <w:t>Settings</w:t>
+      </w:r>
+      <w:r>
+        <w:rPr>
+          <w:rStyle w:val="aa"/>
+          <w:rFonts w:ascii="Arial" w:hAnsi="Arial" w:cs="Arial"/>
+          <w:color w:val="4D4D4D"/>
+          <w:shd w:val="clear" w:color="auto" w:fill="FFFFFF"/>
+        </w:rPr>
+        <w:t>下</w:t>
+      </w:r>
+      <w:r>
+        <w:rPr>
+          <w:rStyle w:val="aa"/>
+          <w:rFonts w:ascii="Arial" w:hAnsi="Arial" w:cs="Arial" w:hint="eastAsia"/>
+          <w:color w:val="4D4D4D"/>
+          <w:shd w:val="clear" w:color="auto" w:fill="FFFFFF"/>
+        </w:rPr>
+        <w:t>。否则会报错，</w:t>
+      </w:r>
+      <w:r>
+        <w:rPr>
+          <w:rFonts w:hint="eastAsia"/>
+          <w:b/>
+          <w:bCs/>
+        </w:rPr>
+        <w:t>出现fatal: Could not read from remote repository解决办法</w:t>
+      </w:r>
+    </w:p>
+    <w:p>
+      <w:pPr>
+        <w:pStyle w:val="1"/>
+        <w:shd w:val="clear" w:color="auto" w:fill="FFFFFF"/>
+        <w:wordWrap w:val="0"/>
+        <w:spacing w:before="0" w:beforeAutospacing="0" w:after="0" w:afterAutospacing="0"/>
+        <w:rPr>
+          <w:rFonts w:asciiTheme="minorHAnsi" w:eastAsiaTheme="minorEastAsia" w:hAnsiTheme="minorHAnsi" w:cstheme="minorBidi"/>
+          <w:b w:val="0"/>
+          <w:bCs w:val="0"/>
+          <w:kern w:val="2"/>
+          <w:sz w:val="21"/>
+          <w:szCs w:val="22"/>
+        </w:rPr>
+      </w:pPr>
+    </w:p>
+    <w:p>
+      <w:pPr>
+        <w:ind w:firstLine="420"/>
+      </w:pPr>
+      <w:r>
+        <w:t>https://blog.csdn.net/weixin_43031313/article/details/128967728</w:t>
+      </w:r>
+    </w:p>
+    <w:p/>
+    <w:p/>
     <w:p/>
     <w:p>
       <w:r>
@@ -250,13 +433,7 @@
         <w:t>/id_rsa.pub</w:t>
       </w:r>
     </w:p>
-    <w:p>
-      <w:pPr>
-        <w:rPr>
-          <w:rFonts w:hint="eastAsia"/>
-        </w:rPr>
-      </w:pPr>
-    </w:p>
+    <w:p/>
     <w:sectPr>
       <w:pgSz w:w="11906" w:h="16838"/>
       <w:pgMar w:top="1440" w:right="1800" w:bottom="1440" w:left="1800" w:header="851" w:footer="992" w:gutter="0"/>
@@ -267,8 +444,46 @@
 </w:document>
 </file>
 
+<file path=word/endnotes.xml><?xml version="1.0" encoding="utf-8"?>
+<w:endnotes xmlns:wpc="http://schemas.microsoft.com/office/word/2010/wordprocessingCanvas" xmlns:cx="http://schemas.microsoft.com/office/drawing/2014/chartex" xmlns:cx1="http://schemas.microsoft.com/office/drawing/2015/9/8/chartex" xmlns:cx2="http://schemas.microsoft.com/office/drawing/2015/10/21/chartex" xmlns:cx3="http://schemas.microsoft.com/office/drawing/2016/5/9/chartex" xmlns:cx4="http://schemas.microsoft.com/office/drawing/2016/5/10/chartex" xmlns:cx5="http://schemas.microsoft.com/office/drawing/2016/5/11/chartex" xmlns:cx6="http://schemas.microsoft.com/office/drawing/2016/5/12/chartex" xmlns:cx7="http://schemas.microsoft.com/office/drawing/2016/5/13/chartex" xmlns:cx8="http://schemas.microsoft.com/office/drawing/2016/5/14/chartex" xmlns:mc="http://schemas.openxmlformats.org/markup-compatibility/2006" xmlns:aink="http://schemas.microsoft.com/office/drawing/2016/ink" xmlns:am3d="http://schemas.microsoft.com/office/drawing/2017/model3d" xmlns:o="urn:schemas-microsoft-com:office:office" xmlns:oel="http://schemas.microsoft.com/office/2019/extlst" xmlns:r="http://schemas.openxmlformats.org/officeDocument/2006/relationships" xmlns:m="http://schemas.openxmlformats.org/officeDocument/2006/math" xmlns:v="urn:schemas-microsoft-com:vml" xmlns:wp14="http://schemas.microsoft.com/office/word/2010/wordprocessingDrawing" xmlns:wp="http://schemas.openxmlformats.org/drawingml/2006/wordprocessingDrawing" xmlns:w10="urn:schemas-microsoft-com:office:word" xmlns:w="http://schemas.openxmlformats.org/wordprocessingml/2006/main" xmlns:w14="http://schemas.microsoft.com/office/word/2010/wordml" xmlns:w15="http://schemas.microsoft.com/office/word/2012/wordml" xmlns:w16cex="http://schemas.microsoft.com/office/word/2018/wordml/cex" xmlns:w16cid="http://schemas.microsoft.com/office/word/2016/wordml/cid" xmlns:w16="http://schemas.microsoft.com/office/word/2018/wordml" xmlns:w16sdtdh="http://schemas.microsoft.com/office/word/2020/wordml/sdtdatahash" xmlns:w16se="http://schemas.microsoft.com/office/word/2015/wordml/symex" xmlns:wpg="http://schemas.microsoft.com/office/word/2010/wordprocessingGroup" xmlns:wpi="http://schemas.microsoft.com/office/word/2010/wordprocessingInk" xmlns:wne="http://schemas.microsoft.com/office/word/2006/wordml" xmlns:wps="http://schemas.microsoft.com/office/word/2010/wordprocessingShape" mc:Ignorable="w14 w15 w16se w16cid w16 w16cex w16sdtdh wp14">
+  <w:endnote w:type="separator" w:id="-1">
+    <w:p>
+      <w:r>
+        <w:separator/>
+      </w:r>
+    </w:p>
+  </w:endnote>
+  <w:endnote w:type="continuationSeparator" w:id="0">
+    <w:p>
+      <w:r>
+        <w:continuationSeparator/>
+      </w:r>
+    </w:p>
+  </w:endnote>
+</w:endnotes>
+</file>
+
+<file path=word/footnotes.xml><?xml version="1.0" encoding="utf-8"?>
+<w:footnotes xmlns:wpc="http://schemas.microsoft.com/office/word/2010/wordprocessingCanvas" xmlns:cx="http://schemas.microsoft.com/office/drawing/2014/chartex" xmlns:cx1="http://schemas.microsoft.com/office/drawing/2015/9/8/chartex" xmlns:cx2="http://schemas.microsoft.com/office/drawing/2015/10/21/chartex" xmlns:cx3="http://schemas.microsoft.com/office/drawing/2016/5/9/chartex" xmlns:cx4="http://schemas.microsoft.com/office/drawing/2016/5/10/chartex" xmlns:cx5="http://schemas.microsoft.com/office/drawing/2016/5/11/chartex" xmlns:cx6="http://schemas.microsoft.com/office/drawing/2016/5/12/chartex" xmlns:cx7="http://schemas.microsoft.com/office/drawing/2016/5/13/chartex" xmlns:cx8="http://schemas.microsoft.com/office/drawing/2016/5/14/chartex" xmlns:mc="http://schemas.openxmlformats.org/markup-compatibility/2006" xmlns:aink="http://schemas.microsoft.com/office/drawing/2016/ink" xmlns:am3d="http://schemas.microsoft.com/office/drawing/2017/model3d" xmlns:o="urn:schemas-microsoft-com:office:office" xmlns:oel="http://schemas.microsoft.com/office/2019/extlst" xmlns:r="http://schemas.openxmlformats.org/officeDocument/2006/relationships" xmlns:m="http://schemas.openxmlformats.org/officeDocument/2006/math" xmlns:v="urn:schemas-microsoft-com:vml" xmlns:wp14="http://schemas.microsoft.com/office/word/2010/wordprocessingDrawing" xmlns:wp="http://schemas.openxmlformats.org/drawingml/2006/wordprocessingDrawing" xmlns:w10="urn:schemas-microsoft-com:office:word" xmlns:w="http://schemas.openxmlformats.org/wordprocessingml/2006/main" xmlns:w14="http://schemas.microsoft.com/office/word/2010/wordml" xmlns:w15="http://schemas.microsoft.com/office/word/2012/wordml" xmlns:w16cex="http://schemas.microsoft.com/office/word/2018/wordml/cex" xmlns:w16cid="http://schemas.microsoft.com/office/word/2016/wordml/cid" xmlns:w16="http://schemas.microsoft.com/office/word/2018/wordml" xmlns:w16sdtdh="http://schemas.microsoft.com/office/word/2020/wordml/sdtdatahash" xmlns:w16se="http://schemas.microsoft.com/office/word/2015/wordml/symex" xmlns:wpg="http://schemas.microsoft.com/office/word/2010/wordprocessingGroup" xmlns:wpi="http://schemas.microsoft.com/office/word/2010/wordprocessingInk" xmlns:wne="http://schemas.microsoft.com/office/word/2006/wordml" xmlns:wps="http://schemas.microsoft.com/office/word/2010/wordprocessingShape" mc:Ignorable="w14 w15 w16se w16cid w16 w16cex w16sdtdh wp14">
+  <w:footnote w:type="separator" w:id="-1">
+    <w:p>
+      <w:r>
+        <w:separator/>
+      </w:r>
+    </w:p>
+  </w:footnote>
+  <w:footnote w:type="continuationSeparator" w:id="0">
+    <w:p>
+      <w:r>
+        <w:continuationSeparator/>
+      </w:r>
+    </w:p>
+  </w:footnote>
+</w:footnotes>
+</file>
+
 <file path=word/numbering.xml><?xml version="1.0" encoding="utf-8"?>
-<w:numbering xmlns:wpc="http://schemas.microsoft.com/office/word/2010/wordprocessingCanvas" xmlns:cx="http://schemas.microsoft.com/office/drawing/2014/chartex" xmlns:cx1="http://schemas.microsoft.com/office/drawing/2015/9/8/chartex" xmlns:cx2="http://schemas.microsoft.com/office/drawing/2015/10/21/chartex" xmlns:cx3="http://schemas.microsoft.com/office/drawing/2016/5/9/chartex" xmlns:cx4="http://schemas.microsoft.com/office/drawing/2016/5/10/chartex" xmlns:cx5="http://schemas.microsoft.com/office/drawing/2016/5/11/chartex" xmlns:cx6="http://schemas.microsoft.com/office/drawing/2016/5/12/chartex" xmlns:cx7="http://schemas.microsoft.com/office/drawing/2016/5/13/chartex" xmlns:cx8="http://schemas.microsoft.com/office/drawing/2016/5/14/chartex" xmlns:mc="http://schemas.openxmlformats.org/markup-compatibility/2006" xmlns:aink="http://schemas.microsoft.com/office/drawing/2016/ink" xmlns:am3d="http://schemas.microsoft.com/office/drawing/2017/model3d" xmlns:o="urn:schemas-microsoft-com:office:office" xmlns:oel="http://schemas.microsoft.com/office/2019/extlst" xmlns:r="http://schemas.openxmlformats.org/officeDocument/2006/relationships" xmlns:m="http://schemas.openxmlformats.org/officeDocument/2006/math" xmlns:v="urn:schemas-microsoft-com:vml" xmlns:wp14="http://schemas.microsoft.com/office/word/2010/wordprocessingDrawing" xmlns:wp="http://schemas.openxmlformats.org/drawingml/2006/wordprocessingDrawing" xmlns:w10="urn:schemas-microsoft-com:office:word" xmlns:w="http://schemas.openxmlformats.org/wordprocessingml/2006/main" xmlns:w14="http://schemas.microsoft.com/office/word/2010/wordml" xmlns:w15="http://schemas.microsoft.com/office/word/2012/wordml" xmlns:w16cex="http://schemas.microsoft.com/office/word/2018/wordml/cex" xmlns:w16cid="http://schemas.microsoft.com/office/word/2016/wordml/cid" xmlns:w16="http://schemas.microsoft.com/office/word/2018/wordml" xmlns:w16du="http://schemas.microsoft.com/office/word/2023/wordml/word16du" xmlns:w16sdtdh="http://schemas.microsoft.com/office/word/2020/wordml/sdtdatahash" xmlns:w16se="http://schemas.microsoft.com/office/word/2015/wordml/symex" xmlns:wpg="http://schemas.microsoft.com/office/word/2010/wordprocessingGroup" xmlns:wpi="http://schemas.microsoft.com/office/word/2010/wordprocessingInk" xmlns:wne="http://schemas.microsoft.com/office/word/2006/wordml" xmlns:wps="http://schemas.microsoft.com/office/word/2010/wordprocessingShape" mc:Ignorable="w14 w15 w16se w16cid w16 w16cex w16sdtdh wp14">
+<w:numbering xmlns:wpc="http://schemas.microsoft.com/office/word/2010/wordprocessingCanvas" xmlns:cx="http://schemas.microsoft.com/office/drawing/2014/chartex" xmlns:cx1="http://schemas.microsoft.com/office/drawing/2015/9/8/chartex" xmlns:cx2="http://schemas.microsoft.com/office/drawing/2015/10/21/chartex" xmlns:cx3="http://schemas.microsoft.com/office/drawing/2016/5/9/chartex" xmlns:cx4="http://schemas.microsoft.com/office/drawing/2016/5/10/chartex" xmlns:cx5="http://schemas.microsoft.com/office/drawing/2016/5/11/chartex" xmlns:cx6="http://schemas.microsoft.com/office/drawing/2016/5/12/chartex" xmlns:cx7="http://schemas.microsoft.com/office/drawing/2016/5/13/chartex" xmlns:cx8="http://schemas.microsoft.com/office/drawing/2016/5/14/chartex" xmlns:mc="http://schemas.openxmlformats.org/markup-compatibility/2006" xmlns:aink="http://schemas.microsoft.com/office/drawing/2016/ink" xmlns:am3d="http://schemas.microsoft.com/office/drawing/2017/model3d" xmlns:o="urn:schemas-microsoft-com:office:office" xmlns:oel="http://schemas.microsoft.com/office/2019/extlst" xmlns:r="http://schemas.openxmlformats.org/officeDocument/2006/relationships" xmlns:m="http://schemas.openxmlformats.org/officeDocument/2006/math" xmlns:v="urn:schemas-microsoft-com:vml" xmlns:wp14="http://schemas.microsoft.com/office/word/2010/wordprocessingDrawing" xmlns:wp="http://schemas.openxmlformats.org/drawingml/2006/wordprocessingDrawing" xmlns:w10="urn:schemas-microsoft-com:office:word" xmlns:w="http://schemas.openxmlformats.org/wordprocessingml/2006/main" xmlns:w14="http://schemas.microsoft.com/office/word/2010/wordml" xmlns:w15="http://schemas.microsoft.com/office/word/2012/wordml" xmlns:w16cex="http://schemas.microsoft.com/office/word/2018/wordml/cex" xmlns:w16cid="http://schemas.microsoft.com/office/word/2016/wordml/cid" xmlns:w16="http://schemas.microsoft.com/office/word/2018/wordml" xmlns:w16sdtdh="http://schemas.microsoft.com/office/word/2020/wordml/sdtdatahash" xmlns:w16se="http://schemas.microsoft.com/office/word/2015/wordml/symex" xmlns:wpg="http://schemas.microsoft.com/office/word/2010/wordprocessingGroup" xmlns:wpi="http://schemas.microsoft.com/office/word/2010/wordprocessingInk" xmlns:wne="http://schemas.microsoft.com/office/word/2006/wordml" xmlns:wps="http://schemas.microsoft.com/office/word/2010/wordprocessingShape" mc:Ignorable="w14 w15 w16se w16cid w16 w16cex w16sdtdh wp14">
   <w:abstractNum w:abstractNumId="0" w15:restartNumberingAfterBreak="0">
     <w:nsid w:val="031856B4"/>
     <w:multiLevelType w:val="hybridMultilevel"/>
@@ -789,7 +1004,6 @@
   <w:style w:type="character" w:default="1" w:styleId="a0">
     <w:name w:val="Default Paragraph Font"/>
     <w:uiPriority w:val="1"/>
-    <w:semiHidden/>
     <w:unhideWhenUsed/>
   </w:style>
   <w:style w:type="table" w:default="1" w:styleId="a1">
@@ -859,6 +1073,79 @@
       <w:kern w:val="36"/>
       <w:sz w:val="48"/>
       <w:szCs w:val="48"/>
+    </w:rPr>
+  </w:style>
+  <w:style w:type="paragraph" w:styleId="a6">
+    <w:name w:val="header"/>
+    <w:basedOn w:val="a"/>
+    <w:link w:val="a7"/>
+    <w:uiPriority w:val="99"/>
+    <w:unhideWhenUsed/>
+    <w:rsid w:val="0083786B"/>
+    <w:pPr>
+      <w:tabs>
+        <w:tab w:val="center" w:pos="4153"/>
+        <w:tab w:val="right" w:pos="8306"/>
+      </w:tabs>
+      <w:snapToGrid w:val="0"/>
+      <w:jc w:val="center"/>
+    </w:pPr>
+    <w:rPr>
+      <w:sz w:val="18"/>
+      <w:szCs w:val="18"/>
+    </w:rPr>
+  </w:style>
+  <w:style w:type="character" w:customStyle="1" w:styleId="a7">
+    <w:name w:val="页眉 字符"/>
+    <w:basedOn w:val="a0"/>
+    <w:link w:val="a6"/>
+    <w:uiPriority w:val="99"/>
+    <w:rsid w:val="0083786B"/>
+    <w:rPr>
+      <w:sz w:val="18"/>
+      <w:szCs w:val="18"/>
+    </w:rPr>
+  </w:style>
+  <w:style w:type="paragraph" w:styleId="a8">
+    <w:name w:val="footer"/>
+    <w:basedOn w:val="a"/>
+    <w:link w:val="a9"/>
+    <w:uiPriority w:val="99"/>
+    <w:unhideWhenUsed/>
+    <w:rsid w:val="0083786B"/>
+    <w:pPr>
+      <w:tabs>
+        <w:tab w:val="center" w:pos="4153"/>
+        <w:tab w:val="right" w:pos="8306"/>
+      </w:tabs>
+      <w:snapToGrid w:val="0"/>
+      <w:jc w:val="left"/>
+    </w:pPr>
+    <w:rPr>
+      <w:sz w:val="18"/>
+      <w:szCs w:val="18"/>
+    </w:rPr>
+  </w:style>
+  <w:style w:type="character" w:customStyle="1" w:styleId="a9">
+    <w:name w:val="页脚 字符"/>
+    <w:basedOn w:val="a0"/>
+    <w:link w:val="a8"/>
+    <w:uiPriority w:val="99"/>
+    <w:rsid w:val="0083786B"/>
+    <w:rPr>
+      <w:sz w:val="18"/>
+      <w:szCs w:val="18"/>
+    </w:rPr>
+  </w:style>
+  <w:style w:type="character" w:styleId="aa">
+    <w:name w:val="Strong"/>
+    <w:basedOn w:val="a0"/>
+    <w:uiPriority w:val="22"/>
+    <w:qFormat/>
+    <w:rsid w:val="008600C6"/>
+    <w:rPr>
+      <w:b/>
+      <w:bCs/>
     </w:rPr>
   </w:style>
 </w:styles>

</xml_diff>